<commit_message>
Added a feasibility section as well as ER diagrams
</commit_message>
<xml_diff>
--- a/Analysis of Problem.docx
+++ b/Analysis of Problem.docx
@@ -69,15 +69,7 @@
         <w:t xml:space="preserve"> The students also were very keen on having a form of feedback, so as well as showing their scores, I could include a database that updates every time the student uses the software with their scores, so they can access it and track their progress.</w:t>
       </w:r>
       <w:r>
-        <w:t xml:space="preserve"> The favoured distribution of the software was to be given to each student digitally for their home PC, possibly shared using a service such as </w:t>
-      </w:r>
-      <w:proofErr w:type="spellStart"/>
-      <w:r>
-        <w:t>dropbox</w:t>
-      </w:r>
-      <w:proofErr w:type="spellEnd"/>
-      <w:r>
-        <w:t xml:space="preserve"> or Google drive.</w:t>
+        <w:t xml:space="preserve"> The favoured distribution of the software was to be given to each student digitally for their home PC, possibly shared using a service such as dropbox or Google drive.</w:t>
       </w:r>
       <w:r>
         <w:t xml:space="preserve"> The problem here is that the student would need to be competent at using that service and also, since I plan on developing the program in Java, they would need to be able to run a .jar file which requires an installation of the Java runtime environment. In the documentation I will have to include installation instructions for the Java runtime environment as well as instructions on how to run the program.</w:t>
@@ -180,8 +172,6 @@
       <w:r>
         <w:t>Record of previous scores in each topic on a database.</w:t>
       </w:r>
-      <w:bookmarkStart w:id="0" w:name="_GoBack"/>
-      <w:bookmarkEnd w:id="0"/>
     </w:p>
     <w:p>
       <w:pPr>
@@ -256,6 +246,9 @@
       <w:pPr>
         <w:jc w:val="both"/>
       </w:pPr>
+      <w:r>
+        <w:t>The main source of data will be the collection of Edexcel Physics AS Papers available on their website. I will store these in a database, in the form of 2 tables, Question and Answer. Papers that rely on diagrams and images will have to be omitted.</w:t>
+      </w:r>
     </w:p>
     <w:p>
       <w:pPr>
@@ -1262,6 +1255,812 @@
         <w:jc w:val="both"/>
       </w:pPr>
     </w:p>
+    <w:p>
+      <w:pPr>
+        <w:jc w:val="both"/>
+      </w:pPr>
+    </w:p>
+    <w:p>
+      <w:pPr>
+        <w:jc w:val="both"/>
+      </w:pPr>
+    </w:p>
+    <w:p>
+      <w:pPr>
+        <w:jc w:val="both"/>
+      </w:pPr>
+    </w:p>
+    <w:p>
+      <w:pPr>
+        <w:jc w:val="both"/>
+      </w:pPr>
+    </w:p>
+    <w:p>
+      <w:pPr>
+        <w:jc w:val="both"/>
+      </w:pPr>
+    </w:p>
+    <w:p>
+      <w:pPr>
+        <w:jc w:val="both"/>
+      </w:pPr>
+    </w:p>
+    <w:p>
+      <w:pPr>
+        <w:jc w:val="both"/>
+      </w:pPr>
+    </w:p>
+    <w:p>
+      <w:pPr>
+        <w:jc w:val="both"/>
+      </w:pPr>
+    </w:p>
+    <w:p>
+      <w:pPr>
+        <w:jc w:val="both"/>
+      </w:pPr>
+    </w:p>
+    <w:p>
+      <w:pPr>
+        <w:jc w:val="both"/>
+      </w:pPr>
+    </w:p>
+    <w:p>
+      <w:pPr>
+        <w:jc w:val="both"/>
+      </w:pPr>
+    </w:p>
+    <w:p>
+      <w:pPr>
+        <w:jc w:val="both"/>
+      </w:pPr>
+    </w:p>
+    <w:p>
+      <w:pPr>
+        <w:jc w:val="both"/>
+      </w:pPr>
+    </w:p>
+    <w:p>
+      <w:pPr>
+        <w:jc w:val="both"/>
+      </w:pPr>
+    </w:p>
+    <w:p>
+      <w:pPr>
+        <w:jc w:val="both"/>
+      </w:pPr>
+    </w:p>
+    <w:p>
+      <w:pPr>
+        <w:jc w:val="both"/>
+      </w:pPr>
+    </w:p>
+    <w:p>
+      <w:pPr>
+        <w:jc w:val="both"/>
+      </w:pPr>
+    </w:p>
+    <w:p>
+      <w:pPr>
+        <w:jc w:val="both"/>
+      </w:pPr>
+    </w:p>
+    <w:p>
+      <w:pPr>
+        <w:jc w:val="both"/>
+      </w:pPr>
+    </w:p>
+    <w:p>
+      <w:pPr>
+        <w:jc w:val="both"/>
+      </w:pPr>
+      <w:r>
+        <w:rPr>
+          <w:noProof/>
+          <w:lang w:eastAsia="en-GB"/>
+        </w:rPr>
+        <w:lastRenderedPageBreak/>
+        <mc:AlternateContent>
+          <mc:Choice Requires="wps">
+            <w:drawing>
+              <wp:anchor distT="0" distB="0" distL="114300" distR="114300" simplePos="0" relativeHeight="251627008" behindDoc="0" locked="0" layoutInCell="1" allowOverlap="1" wp14:anchorId="24392A2C" wp14:editId="40138FDC">
+                <wp:simplePos x="0" y="0"/>
+                <wp:positionH relativeFrom="column">
+                  <wp:posOffset>3482349</wp:posOffset>
+                </wp:positionH>
+                <wp:positionV relativeFrom="paragraph">
+                  <wp:posOffset>683876</wp:posOffset>
+                </wp:positionV>
+                <wp:extent cx="846162" cy="354842"/>
+                <wp:effectExtent l="0" t="0" r="11430" b="26670"/>
+                <wp:wrapNone/>
+                <wp:docPr id="22" name="Text Box 22"/>
+                <wp:cNvGraphicFramePr/>
+                <a:graphic xmlns:a="http://schemas.openxmlformats.org/drawingml/2006/main">
+                  <a:graphicData uri="http://schemas.microsoft.com/office/word/2010/wordprocessingShape">
+                    <wps:wsp>
+                      <wps:cNvSpPr txBox="1"/>
+                      <wps:spPr>
+                        <a:xfrm>
+                          <a:off x="0" y="0"/>
+                          <a:ext cx="846162" cy="354842"/>
+                        </a:xfrm>
+                        <a:prstGeom prst="rect">
+                          <a:avLst/>
+                        </a:prstGeom>
+                        <a:solidFill>
+                          <a:schemeClr val="lt1"/>
+                        </a:solidFill>
+                        <a:ln w="6350">
+                          <a:solidFill>
+                            <a:prstClr val="black"/>
+                          </a:solidFill>
+                        </a:ln>
+                        <a:effectLst/>
+                      </wps:spPr>
+                      <wps:style>
+                        <a:lnRef idx="0">
+                          <a:schemeClr val="accent1"/>
+                        </a:lnRef>
+                        <a:fillRef idx="0">
+                          <a:schemeClr val="accent1"/>
+                        </a:fillRef>
+                        <a:effectRef idx="0">
+                          <a:schemeClr val="accent1"/>
+                        </a:effectRef>
+                        <a:fontRef idx="minor">
+                          <a:schemeClr val="dk1"/>
+                        </a:fontRef>
+                      </wps:style>
+                      <wps:txbx>
+                        <w:txbxContent>
+                          <w:p>
+                            <w:r>
+                              <w:t>Answer</w:t>
+                            </w:r>
+                          </w:p>
+                        </w:txbxContent>
+                      </wps:txbx>
+                      <wps:bodyPr rot="0" spcFirstLastPara="0" vertOverflow="overflow" horzOverflow="overflow" vert="horz" wrap="square" lIns="91440" tIns="45720" rIns="91440" bIns="45720" numCol="1" spcCol="0" rtlCol="0" fromWordArt="0" anchor="t" anchorCtr="0" forceAA="0" compatLnSpc="1">
+                        <a:prstTxWarp prst="textNoShape">
+                          <a:avLst/>
+                        </a:prstTxWarp>
+                        <a:noAutofit/>
+                      </wps:bodyPr>
+                    </wps:wsp>
+                  </a:graphicData>
+                </a:graphic>
+                <wp14:sizeRelH relativeFrom="margin">
+                  <wp14:pctWidth>0</wp14:pctWidth>
+                </wp14:sizeRelH>
+                <wp14:sizeRelV relativeFrom="margin">
+                  <wp14:pctHeight>0</wp14:pctHeight>
+                </wp14:sizeRelV>
+              </wp:anchor>
+            </w:drawing>
+          </mc:Choice>
+          <mc:Fallback>
+            <w:pict>
+              <v:shape w14:anchorId="24392A2C" id="Text Box 22" o:spid="_x0000_s1046" type="#_x0000_t202" style="position:absolute;left:0;text-align:left;margin-left:274.2pt;margin-top:53.85pt;width:66.65pt;height:27.95pt;z-index:251627008;visibility:visible;mso-wrap-style:square;mso-width-percent:0;mso-height-percent:0;mso-wrap-distance-left:9pt;mso-wrap-distance-top:0;mso-wrap-distance-right:9pt;mso-wrap-distance-bottom:0;mso-position-horizontal:absolute;mso-position-horizontal-relative:text;mso-position-vertical:absolute;mso-position-vertical-relative:text;mso-width-percent:0;mso-height-percent:0;mso-width-relative:margin;mso-height-relative:margin;v-text-anchor:top" o:gfxdata="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" fillcolor="white [3201]" strokeweight=".5pt">
+                <v:textbox>
+                  <w:txbxContent>
+                    <w:p>
+                      <w:r>
+                        <w:t>Answer</w:t>
+                      </w:r>
+                    </w:p>
+                  </w:txbxContent>
+                </v:textbox>
+              </v:shape>
+            </w:pict>
+          </mc:Fallback>
+        </mc:AlternateContent>
+      </w:r>
+      <w:r>
+        <w:rPr>
+          <w:noProof/>
+          <w:lang w:eastAsia="en-GB"/>
+        </w:rPr>
+        <mc:AlternateContent>
+          <mc:Choice Requires="wps">
+            <w:drawing>
+              <wp:anchor distT="0" distB="0" distL="114300" distR="114300" simplePos="0" relativeHeight="251620864" behindDoc="0" locked="0" layoutInCell="1" allowOverlap="1" wp14:anchorId="4982B566" wp14:editId="3675F906">
+                <wp:simplePos x="0" y="0"/>
+                <wp:positionH relativeFrom="column">
+                  <wp:posOffset>1228298</wp:posOffset>
+                </wp:positionH>
+                <wp:positionV relativeFrom="paragraph">
+                  <wp:posOffset>654667</wp:posOffset>
+                </wp:positionV>
+                <wp:extent cx="846162" cy="354842"/>
+                <wp:effectExtent l="0" t="0" r="11430" b="26670"/>
+                <wp:wrapNone/>
+                <wp:docPr id="21" name="Text Box 21"/>
+                <wp:cNvGraphicFramePr/>
+                <a:graphic xmlns:a="http://schemas.openxmlformats.org/drawingml/2006/main">
+                  <a:graphicData uri="http://schemas.microsoft.com/office/word/2010/wordprocessingShape">
+                    <wps:wsp>
+                      <wps:cNvSpPr txBox="1"/>
+                      <wps:spPr>
+                        <a:xfrm>
+                          <a:off x="0" y="0"/>
+                          <a:ext cx="846162" cy="354842"/>
+                        </a:xfrm>
+                        <a:prstGeom prst="rect">
+                          <a:avLst/>
+                        </a:prstGeom>
+                        <a:solidFill>
+                          <a:schemeClr val="lt1"/>
+                        </a:solidFill>
+                        <a:ln w="6350">
+                          <a:solidFill>
+                            <a:prstClr val="black"/>
+                          </a:solidFill>
+                        </a:ln>
+                        <a:effectLst/>
+                      </wps:spPr>
+                      <wps:style>
+                        <a:lnRef idx="0">
+                          <a:schemeClr val="accent1"/>
+                        </a:lnRef>
+                        <a:fillRef idx="0">
+                          <a:schemeClr val="accent1"/>
+                        </a:fillRef>
+                        <a:effectRef idx="0">
+                          <a:schemeClr val="accent1"/>
+                        </a:effectRef>
+                        <a:fontRef idx="minor">
+                          <a:schemeClr val="dk1"/>
+                        </a:fontRef>
+                      </wps:style>
+                      <wps:txbx>
+                        <w:txbxContent>
+                          <w:p>
+                            <w:r>
+                              <w:t>Question</w:t>
+                            </w:r>
+                          </w:p>
+                        </w:txbxContent>
+                      </wps:txbx>
+                      <wps:bodyPr rot="0" spcFirstLastPara="0" vertOverflow="overflow" horzOverflow="overflow" vert="horz" wrap="square" lIns="91440" tIns="45720" rIns="91440" bIns="45720" numCol="1" spcCol="0" rtlCol="0" fromWordArt="0" anchor="t" anchorCtr="0" forceAA="0" compatLnSpc="1">
+                        <a:prstTxWarp prst="textNoShape">
+                          <a:avLst/>
+                        </a:prstTxWarp>
+                        <a:noAutofit/>
+                      </wps:bodyPr>
+                    </wps:wsp>
+                  </a:graphicData>
+                </a:graphic>
+                <wp14:sizeRelH relativeFrom="margin">
+                  <wp14:pctWidth>0</wp14:pctWidth>
+                </wp14:sizeRelH>
+                <wp14:sizeRelV relativeFrom="margin">
+                  <wp14:pctHeight>0</wp14:pctHeight>
+                </wp14:sizeRelV>
+              </wp:anchor>
+            </w:drawing>
+          </mc:Choice>
+          <mc:Fallback>
+            <w:pict>
+              <v:shape w14:anchorId="4982B566" id="Text Box 21" o:spid="_x0000_s1047" type="#_x0000_t202" style="position:absolute;left:0;text-align:left;margin-left:96.7pt;margin-top:51.55pt;width:66.65pt;height:27.95pt;z-index:251620864;visibility:visible;mso-wrap-style:square;mso-width-percent:0;mso-height-percent:0;mso-wrap-distance-left:9pt;mso-wrap-distance-top:0;mso-wrap-distance-right:9pt;mso-wrap-distance-bottom:0;mso-position-horizontal:absolute;mso-position-horizontal-relative:text;mso-position-vertical:absolute;mso-position-vertical-relative:text;mso-width-percent:0;mso-height-percent:0;mso-width-relative:margin;mso-height-relative:margin;v-text-anchor:top" o:gfxdata="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" fillcolor="white [3201]" strokeweight=".5pt">
+                <v:textbox>
+                  <w:txbxContent>
+                    <w:p>
+                      <w:r>
+                        <w:t>Question</w:t>
+                      </w:r>
+                    </w:p>
+                  </w:txbxContent>
+                </v:textbox>
+              </v:shape>
+            </w:pict>
+          </mc:Fallback>
+        </mc:AlternateContent>
+      </w:r>
+      <w:r>
+        <w:t>Here is the Entity-Relationship diagram for my database. It is a simple database with 2 tables to avoid any errors and complications with the data.</w:t>
+      </w:r>
+    </w:p>
+    <w:p/>
+    <w:p>
+      <w:r>
+        <w:rPr>
+          <w:noProof/>
+          <w:lang w:eastAsia="en-GB"/>
+        </w:rPr>
+        <mc:AlternateContent>
+          <mc:Choice Requires="wps">
+            <w:drawing>
+              <wp:anchor distT="0" distB="0" distL="114300" distR="114300" simplePos="0" relativeHeight="251633152" behindDoc="0" locked="0" layoutInCell="1" allowOverlap="1" wp14:anchorId="5BE6DC3B" wp14:editId="429BA1C5">
+                <wp:simplePos x="0" y="0"/>
+                <wp:positionH relativeFrom="column">
+                  <wp:posOffset>2074119</wp:posOffset>
+                </wp:positionH>
+                <wp:positionV relativeFrom="paragraph">
+                  <wp:posOffset>91146</wp:posOffset>
+                </wp:positionV>
+                <wp:extent cx="1419708" cy="13648"/>
+                <wp:effectExtent l="0" t="0" r="28575" b="24765"/>
+                <wp:wrapNone/>
+                <wp:docPr id="23" name="Straight Connector 23"/>
+                <wp:cNvGraphicFramePr/>
+                <a:graphic xmlns:a="http://schemas.openxmlformats.org/drawingml/2006/main">
+                  <a:graphicData uri="http://schemas.microsoft.com/office/word/2010/wordprocessingShape">
+                    <wps:wsp>
+                      <wps:cNvCnPr/>
+                      <wps:spPr>
+                        <a:xfrm>
+                          <a:off x="0" y="0"/>
+                          <a:ext cx="1419708" cy="13648"/>
+                        </a:xfrm>
+                        <a:prstGeom prst="line">
+                          <a:avLst/>
+                        </a:prstGeom>
+                      </wps:spPr>
+                      <wps:style>
+                        <a:lnRef idx="1">
+                          <a:schemeClr val="accent1"/>
+                        </a:lnRef>
+                        <a:fillRef idx="0">
+                          <a:schemeClr val="accent1"/>
+                        </a:fillRef>
+                        <a:effectRef idx="0">
+                          <a:schemeClr val="accent1"/>
+                        </a:effectRef>
+                        <a:fontRef idx="minor">
+                          <a:schemeClr val="tx1"/>
+                        </a:fontRef>
+                      </wps:style>
+                      <wps:bodyPr/>
+                    </wps:wsp>
+                  </a:graphicData>
+                </a:graphic>
+              </wp:anchor>
+            </w:drawing>
+          </mc:Choice>
+          <mc:Fallback>
+            <w:pict>
+              <v:line w14:anchorId="4F2142F8" id="Straight Connector 23" o:spid="_x0000_s1026" style="position:absolute;z-index:251633152;visibility:visible;mso-wrap-style:square;mso-wrap-distance-left:9pt;mso-wrap-distance-top:0;mso-wrap-distance-right:9pt;mso-wrap-distance-bottom:0;mso-position-horizontal:absolute;mso-position-horizontal-relative:text;mso-position-vertical:absolute;mso-position-vertical-relative:text" from="163.3pt,7.2pt" to="275.1pt,8.25pt" o:gfxdata="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" strokecolor="#5b9bd5 [3204]" strokeweight=".5pt">
+                <v:stroke joinstyle="miter"/>
+              </v:line>
+            </w:pict>
+          </mc:Fallback>
+        </mc:AlternateContent>
+      </w:r>
+    </w:p>
+    <w:p/>
+    <w:p>
+      <w:r>
+        <w:t>In the case of a multiple choice question, I will store all answers in the Answers table, leading to an ER diagram as such:</w:t>
+      </w:r>
+    </w:p>
+    <w:p>
+      <w:r>
+        <w:rPr>
+          <w:noProof/>
+          <w:lang w:eastAsia="en-GB"/>
+        </w:rPr>
+        <mc:AlternateContent>
+          <mc:Choice Requires="wps">
+            <w:drawing>
+              <wp:anchor distT="0" distB="0" distL="114300" distR="114300" simplePos="0" relativeHeight="251697152" behindDoc="0" locked="0" layoutInCell="1" allowOverlap="1">
+                <wp:simplePos x="0" y="0"/>
+                <wp:positionH relativeFrom="column">
+                  <wp:posOffset>3343701</wp:posOffset>
+                </wp:positionH>
+                <wp:positionV relativeFrom="paragraph">
+                  <wp:posOffset>196158</wp:posOffset>
+                </wp:positionV>
+                <wp:extent cx="163774" cy="122517"/>
+                <wp:effectExtent l="0" t="0" r="27305" b="30480"/>
+                <wp:wrapNone/>
+                <wp:docPr id="35" name="Straight Connector 35"/>
+                <wp:cNvGraphicFramePr/>
+                <a:graphic xmlns:a="http://schemas.openxmlformats.org/drawingml/2006/main">
+                  <a:graphicData uri="http://schemas.microsoft.com/office/word/2010/wordprocessingShape">
+                    <wps:wsp>
+                      <wps:cNvCnPr/>
+                      <wps:spPr>
+                        <a:xfrm flipH="1">
+                          <a:off x="0" y="0"/>
+                          <a:ext cx="163774" cy="122517"/>
+                        </a:xfrm>
+                        <a:prstGeom prst="line">
+                          <a:avLst/>
+                        </a:prstGeom>
+                      </wps:spPr>
+                      <wps:style>
+                        <a:lnRef idx="1">
+                          <a:schemeClr val="accent1"/>
+                        </a:lnRef>
+                        <a:fillRef idx="0">
+                          <a:schemeClr val="accent1"/>
+                        </a:fillRef>
+                        <a:effectRef idx="0">
+                          <a:schemeClr val="accent1"/>
+                        </a:effectRef>
+                        <a:fontRef idx="minor">
+                          <a:schemeClr val="tx1"/>
+                        </a:fontRef>
+                      </wps:style>
+                      <wps:bodyPr/>
+                    </wps:wsp>
+                  </a:graphicData>
+                </a:graphic>
+              </wp:anchor>
+            </w:drawing>
+          </mc:Choice>
+          <mc:Fallback>
+            <w:pict>
+              <v:line w14:anchorId="7836029C" id="Straight Connector 35" o:spid="_x0000_s1026" style="position:absolute;flip:x;z-index:251697152;visibility:visible;mso-wrap-style:square;mso-wrap-distance-left:9pt;mso-wrap-distance-top:0;mso-wrap-distance-right:9pt;mso-wrap-distance-bottom:0;mso-position-horizontal:absolute;mso-position-horizontal-relative:text;mso-position-vertical:absolute;mso-position-vertical-relative:text" from="263.3pt,15.45pt" to="276.2pt,25.1pt" o:gfxdata="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" strokecolor="#5b9bd5 [3204]" strokeweight=".5pt">
+                <v:stroke joinstyle="miter"/>
+              </v:line>
+            </w:pict>
+          </mc:Fallback>
+        </mc:AlternateContent>
+      </w:r>
+      <w:r>
+        <w:rPr>
+          <w:noProof/>
+          <w:lang w:eastAsia="en-GB"/>
+        </w:rPr>
+        <mc:AlternateContent>
+          <mc:Choice Requires="wps">
+            <w:drawing>
+              <wp:anchor distT="0" distB="0" distL="114300" distR="114300" simplePos="0" relativeHeight="251651584" behindDoc="0" locked="0" layoutInCell="1" allowOverlap="1" wp14:anchorId="65208B28" wp14:editId="2C876DA0">
+                <wp:simplePos x="0" y="0"/>
+                <wp:positionH relativeFrom="column">
+                  <wp:posOffset>1203335</wp:posOffset>
+                </wp:positionH>
+                <wp:positionV relativeFrom="paragraph">
+                  <wp:posOffset>142932</wp:posOffset>
+                </wp:positionV>
+                <wp:extent cx="846162" cy="354842"/>
+                <wp:effectExtent l="0" t="0" r="11430" b="26670"/>
+                <wp:wrapNone/>
+                <wp:docPr id="24" name="Text Box 24"/>
+                <wp:cNvGraphicFramePr/>
+                <a:graphic xmlns:a="http://schemas.openxmlformats.org/drawingml/2006/main">
+                  <a:graphicData uri="http://schemas.microsoft.com/office/word/2010/wordprocessingShape">
+                    <wps:wsp>
+                      <wps:cNvSpPr txBox="1"/>
+                      <wps:spPr>
+                        <a:xfrm>
+                          <a:off x="0" y="0"/>
+                          <a:ext cx="846162" cy="354842"/>
+                        </a:xfrm>
+                        <a:prstGeom prst="rect">
+                          <a:avLst/>
+                        </a:prstGeom>
+                        <a:solidFill>
+                          <a:schemeClr val="lt1"/>
+                        </a:solidFill>
+                        <a:ln w="6350">
+                          <a:solidFill>
+                            <a:prstClr val="black"/>
+                          </a:solidFill>
+                        </a:ln>
+                        <a:effectLst/>
+                      </wps:spPr>
+                      <wps:style>
+                        <a:lnRef idx="0">
+                          <a:schemeClr val="accent1"/>
+                        </a:lnRef>
+                        <a:fillRef idx="0">
+                          <a:schemeClr val="accent1"/>
+                        </a:fillRef>
+                        <a:effectRef idx="0">
+                          <a:schemeClr val="accent1"/>
+                        </a:effectRef>
+                        <a:fontRef idx="minor">
+                          <a:schemeClr val="dk1"/>
+                        </a:fontRef>
+                      </wps:style>
+                      <wps:txbx>
+                        <w:txbxContent>
+                          <w:p>
+                            <w:r>
+                              <w:t>Question</w:t>
+                            </w:r>
+                          </w:p>
+                        </w:txbxContent>
+                      </wps:txbx>
+                      <wps:bodyPr rot="0" spcFirstLastPara="0" vertOverflow="overflow" horzOverflow="overflow" vert="horz" wrap="square" lIns="91440" tIns="45720" rIns="91440" bIns="45720" numCol="1" spcCol="0" rtlCol="0" fromWordArt="0" anchor="t" anchorCtr="0" forceAA="0" compatLnSpc="1">
+                        <a:prstTxWarp prst="textNoShape">
+                          <a:avLst/>
+                        </a:prstTxWarp>
+                        <a:noAutofit/>
+                      </wps:bodyPr>
+                    </wps:wsp>
+                  </a:graphicData>
+                </a:graphic>
+                <wp14:sizeRelH relativeFrom="margin">
+                  <wp14:pctWidth>0</wp14:pctWidth>
+                </wp14:sizeRelH>
+                <wp14:sizeRelV relativeFrom="margin">
+                  <wp14:pctHeight>0</wp14:pctHeight>
+                </wp14:sizeRelV>
+              </wp:anchor>
+            </w:drawing>
+          </mc:Choice>
+          <mc:Fallback>
+            <w:pict>
+              <v:shape w14:anchorId="65208B28" id="Text Box 24" o:spid="_x0000_s1048" type="#_x0000_t202" style="position:absolute;margin-left:94.75pt;margin-top:11.25pt;width:66.65pt;height:27.95pt;z-index:251651584;visibility:visible;mso-wrap-style:square;mso-width-percent:0;mso-height-percent:0;mso-wrap-distance-left:9pt;mso-wrap-distance-top:0;mso-wrap-distance-right:9pt;mso-wrap-distance-bottom:0;mso-position-horizontal:absolute;mso-position-horizontal-relative:text;mso-position-vertical:absolute;mso-position-vertical-relative:text;mso-width-percent:0;mso-height-percent:0;mso-width-relative:margin;mso-height-relative:margin;v-text-anchor:top" o:gfxdata="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" fillcolor="white [3201]" strokeweight=".5pt">
+                <v:textbox>
+                  <w:txbxContent>
+                    <w:p>
+                      <w:r>
+                        <w:t>Question</w:t>
+                      </w:r>
+                    </w:p>
+                  </w:txbxContent>
+                </v:textbox>
+              </v:shape>
+            </w:pict>
+          </mc:Fallback>
+        </mc:AlternateContent>
+      </w:r>
+      <w:r>
+        <w:rPr>
+          <w:noProof/>
+          <w:lang w:eastAsia="en-GB"/>
+        </w:rPr>
+        <mc:AlternateContent>
+          <mc:Choice Requires="wps">
+            <w:drawing>
+              <wp:anchor distT="0" distB="0" distL="114300" distR="114300" simplePos="0" relativeHeight="251677184" behindDoc="0" locked="0" layoutInCell="1" allowOverlap="1" wp14:anchorId="7D856151" wp14:editId="00F352D8">
+                <wp:simplePos x="0" y="0"/>
+                <wp:positionH relativeFrom="column">
+                  <wp:posOffset>3508688</wp:posOffset>
+                </wp:positionH>
+                <wp:positionV relativeFrom="paragraph">
+                  <wp:posOffset>129284</wp:posOffset>
+                </wp:positionV>
+                <wp:extent cx="846162" cy="354842"/>
+                <wp:effectExtent l="0" t="0" r="11430" b="26670"/>
+                <wp:wrapNone/>
+                <wp:docPr id="32" name="Text Box 32"/>
+                <wp:cNvGraphicFramePr/>
+                <a:graphic xmlns:a="http://schemas.openxmlformats.org/drawingml/2006/main">
+                  <a:graphicData uri="http://schemas.microsoft.com/office/word/2010/wordprocessingShape">
+                    <wps:wsp>
+                      <wps:cNvSpPr txBox="1"/>
+                      <wps:spPr>
+                        <a:xfrm>
+                          <a:off x="0" y="0"/>
+                          <a:ext cx="846162" cy="354842"/>
+                        </a:xfrm>
+                        <a:prstGeom prst="rect">
+                          <a:avLst/>
+                        </a:prstGeom>
+                        <a:solidFill>
+                          <a:schemeClr val="lt1"/>
+                        </a:solidFill>
+                        <a:ln w="6350">
+                          <a:solidFill>
+                            <a:prstClr val="black"/>
+                          </a:solidFill>
+                        </a:ln>
+                        <a:effectLst/>
+                      </wps:spPr>
+                      <wps:style>
+                        <a:lnRef idx="0">
+                          <a:schemeClr val="accent1"/>
+                        </a:lnRef>
+                        <a:fillRef idx="0">
+                          <a:schemeClr val="accent1"/>
+                        </a:fillRef>
+                        <a:effectRef idx="0">
+                          <a:schemeClr val="accent1"/>
+                        </a:effectRef>
+                        <a:fontRef idx="minor">
+                          <a:schemeClr val="dk1"/>
+                        </a:fontRef>
+                      </wps:style>
+                      <wps:txbx>
+                        <w:txbxContent>
+                          <w:p>
+                            <w:r>
+                              <w:t>Answer</w:t>
+                            </w:r>
+                          </w:p>
+                        </w:txbxContent>
+                      </wps:txbx>
+                      <wps:bodyPr rot="0" spcFirstLastPara="0" vertOverflow="overflow" horzOverflow="overflow" vert="horz" wrap="square" lIns="91440" tIns="45720" rIns="91440" bIns="45720" numCol="1" spcCol="0" rtlCol="0" fromWordArt="0" anchor="t" anchorCtr="0" forceAA="0" compatLnSpc="1">
+                        <a:prstTxWarp prst="textNoShape">
+                          <a:avLst/>
+                        </a:prstTxWarp>
+                        <a:noAutofit/>
+                      </wps:bodyPr>
+                    </wps:wsp>
+                  </a:graphicData>
+                </a:graphic>
+                <wp14:sizeRelH relativeFrom="margin">
+                  <wp14:pctWidth>0</wp14:pctWidth>
+                </wp14:sizeRelH>
+                <wp14:sizeRelV relativeFrom="margin">
+                  <wp14:pctHeight>0</wp14:pctHeight>
+                </wp14:sizeRelV>
+              </wp:anchor>
+            </w:drawing>
+          </mc:Choice>
+          <mc:Fallback>
+            <w:pict>
+              <v:shape w14:anchorId="7D856151" id="Text Box 32" o:spid="_x0000_s1049" type="#_x0000_t202" style="position:absolute;margin-left:276.25pt;margin-top:10.2pt;width:66.65pt;height:27.95pt;z-index:251677184;visibility:visible;mso-wrap-style:square;mso-width-percent:0;mso-height-percent:0;mso-wrap-distance-left:9pt;mso-wrap-distance-top:0;mso-wrap-distance-right:9pt;mso-wrap-distance-bottom:0;mso-position-horizontal:absolute;mso-position-horizontal-relative:text;mso-position-vertical:absolute;mso-position-vertical-relative:text;mso-width-percent:0;mso-height-percent:0;mso-width-relative:margin;mso-height-relative:margin;v-text-anchor:top" o:gfxdata="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" fillcolor="white [3201]" strokeweight=".5pt">
+                <v:textbox>
+                  <w:txbxContent>
+                    <w:p>
+                      <w:r>
+                        <w:t>Answer</w:t>
+                      </w:r>
+                    </w:p>
+                  </w:txbxContent>
+                </v:textbox>
+              </v:shape>
+            </w:pict>
+          </mc:Fallback>
+        </mc:AlternateContent>
+      </w:r>
+    </w:p>
+    <w:p>
+      <w:r>
+        <w:rPr>
+          <w:noProof/>
+          <w:lang w:eastAsia="en-GB"/>
+        </w:rPr>
+        <mc:AlternateContent>
+          <mc:Choice Requires="wps">
+            <w:drawing>
+              <wp:anchor distT="0" distB="0" distL="114300" distR="114300" simplePos="0" relativeHeight="251698176" behindDoc="0" locked="0" layoutInCell="1" allowOverlap="1">
+                <wp:simplePos x="0" y="0"/>
+                <wp:positionH relativeFrom="column">
+                  <wp:posOffset>3357349</wp:posOffset>
+                </wp:positionH>
+                <wp:positionV relativeFrom="paragraph">
+                  <wp:posOffset>46886</wp:posOffset>
+                </wp:positionV>
+                <wp:extent cx="150126" cy="81886"/>
+                <wp:effectExtent l="0" t="0" r="21590" b="33020"/>
+                <wp:wrapNone/>
+                <wp:docPr id="36" name="Straight Connector 36"/>
+                <wp:cNvGraphicFramePr/>
+                <a:graphic xmlns:a="http://schemas.openxmlformats.org/drawingml/2006/main">
+                  <a:graphicData uri="http://schemas.microsoft.com/office/word/2010/wordprocessingShape">
+                    <wps:wsp>
+                      <wps:cNvCnPr/>
+                      <wps:spPr>
+                        <a:xfrm>
+                          <a:off x="0" y="0"/>
+                          <a:ext cx="150126" cy="81886"/>
+                        </a:xfrm>
+                        <a:prstGeom prst="line">
+                          <a:avLst/>
+                        </a:prstGeom>
+                      </wps:spPr>
+                      <wps:style>
+                        <a:lnRef idx="1">
+                          <a:schemeClr val="accent1"/>
+                        </a:lnRef>
+                        <a:fillRef idx="0">
+                          <a:schemeClr val="accent1"/>
+                        </a:fillRef>
+                        <a:effectRef idx="0">
+                          <a:schemeClr val="accent1"/>
+                        </a:effectRef>
+                        <a:fontRef idx="minor">
+                          <a:schemeClr val="tx1"/>
+                        </a:fontRef>
+                      </wps:style>
+                      <wps:bodyPr/>
+                    </wps:wsp>
+                  </a:graphicData>
+                </a:graphic>
+              </wp:anchor>
+            </w:drawing>
+          </mc:Choice>
+          <mc:Fallback>
+            <w:pict>
+              <v:line w14:anchorId="247916C6" id="Straight Connector 36" o:spid="_x0000_s1026" style="position:absolute;z-index:251698176;visibility:visible;mso-wrap-style:square;mso-wrap-distance-left:9pt;mso-wrap-distance-top:0;mso-wrap-distance-right:9pt;mso-wrap-distance-bottom:0;mso-position-horizontal:absolute;mso-position-horizontal-relative:text;mso-position-vertical:absolute;mso-position-vertical-relative:text" from="264.35pt,3.7pt" to="276.15pt,10.15pt" o:gfxdata="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" strokecolor="#5b9bd5 [3204]" strokeweight=".5pt">
+                <v:stroke joinstyle="miter"/>
+              </v:line>
+            </w:pict>
+          </mc:Fallback>
+        </mc:AlternateContent>
+      </w:r>
+      <w:r>
+        <w:rPr>
+          <w:noProof/>
+          <w:lang w:eastAsia="en-GB"/>
+        </w:rPr>
+        <mc:AlternateContent>
+          <mc:Choice Requires="wps">
+            <w:drawing>
+              <wp:anchor distT="0" distB="0" distL="114300" distR="114300" simplePos="0" relativeHeight="251700736" behindDoc="0" locked="0" layoutInCell="1" allowOverlap="1" wp14:anchorId="521FA612" wp14:editId="2332D30A">
+                <wp:simplePos x="0" y="0"/>
+                <wp:positionH relativeFrom="column">
+                  <wp:posOffset>2076185</wp:posOffset>
+                </wp:positionH>
+                <wp:positionV relativeFrom="paragraph">
+                  <wp:posOffset>21523</wp:posOffset>
+                </wp:positionV>
+                <wp:extent cx="1419708" cy="13648"/>
+                <wp:effectExtent l="0" t="0" r="28575" b="24765"/>
+                <wp:wrapNone/>
+                <wp:docPr id="34" name="Straight Connector 34"/>
+                <wp:cNvGraphicFramePr/>
+                <a:graphic xmlns:a="http://schemas.openxmlformats.org/drawingml/2006/main">
+                  <a:graphicData uri="http://schemas.microsoft.com/office/word/2010/wordprocessingShape">
+                    <wps:wsp>
+                      <wps:cNvCnPr/>
+                      <wps:spPr>
+                        <a:xfrm>
+                          <a:off x="0" y="0"/>
+                          <a:ext cx="1419708" cy="13648"/>
+                        </a:xfrm>
+                        <a:prstGeom prst="line">
+                          <a:avLst/>
+                        </a:prstGeom>
+                      </wps:spPr>
+                      <wps:style>
+                        <a:lnRef idx="1">
+                          <a:schemeClr val="accent1"/>
+                        </a:lnRef>
+                        <a:fillRef idx="0">
+                          <a:schemeClr val="accent1"/>
+                        </a:fillRef>
+                        <a:effectRef idx="0">
+                          <a:schemeClr val="accent1"/>
+                        </a:effectRef>
+                        <a:fontRef idx="minor">
+                          <a:schemeClr val="tx1"/>
+                        </a:fontRef>
+                      </wps:style>
+                      <wps:bodyPr/>
+                    </wps:wsp>
+                  </a:graphicData>
+                </a:graphic>
+              </wp:anchor>
+            </w:drawing>
+          </mc:Choice>
+          <mc:Fallback>
+            <w:pict>
+              <v:line w14:anchorId="205CFE83" id="Straight Connector 34" o:spid="_x0000_s1026" style="position:absolute;z-index:251700736;visibility:visible;mso-wrap-style:square;mso-wrap-distance-left:9pt;mso-wrap-distance-top:0;mso-wrap-distance-right:9pt;mso-wrap-distance-bottom:0;mso-position-horizontal:absolute;mso-position-horizontal-relative:text;mso-position-vertical:absolute;mso-position-vertical-relative:text" from="163.5pt,1.7pt" to="275.3pt,2.75pt" o:gfxdata="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" strokecolor="#5b9bd5 [3204]" strokeweight=".5pt">
+                <v:stroke joinstyle="miter"/>
+              </v:line>
+            </w:pict>
+          </mc:Fallback>
+        </mc:AlternateContent>
+      </w:r>
+    </w:p>
+    <w:p/>
+    <w:p>
+      <w:r>
+        <w:t xml:space="preserve">I think that overall, this tool will be </w:t>
+      </w:r>
+      <w:r>
+        <w:t>successful</w:t>
+      </w:r>
+      <w:r>
+        <w:t xml:space="preserve"> and useful for Physics students, because often an interactive approach to revision is the most useful</w:t>
+      </w:r>
+      <w:r>
+        <w:t>, especially with a feedback element. This project is definitely feasible, and I can see it being a well-used tool for future AS Students. It also has the potential to be expanded for other subjects, such as A2 Physics and other exam based courses.</w:t>
+      </w:r>
+      <w:bookmarkStart w:id="0" w:name="_GoBack"/>
+      <w:bookmarkEnd w:id="0"/>
+    </w:p>
+    <w:p/>
+    <w:p/>
+    <w:p/>
+    <w:p/>
+    <w:p/>
+    <w:p/>
+    <w:p/>
+    <w:p>
+      <w:pPr>
+        <w:jc w:val="center"/>
+      </w:pPr>
+    </w:p>
     <w:sectPr>
       <w:pgSz w:w="11906" w:h="16838"/>
       <w:pgMar w:top="1440" w:right="1440" w:bottom="1440" w:left="1440" w:header="708" w:footer="708" w:gutter="0"/>
@@ -1270,6 +2069,56 @@
     </w:sectPr>
   </w:body>
 </w:document>
+</file>
+
+<file path=word/endnotes.xml><?xml version="1.0" encoding="utf-8"?>
+<w:endnotes xmlns:wpc="http://schemas.microsoft.com/office/word/2010/wordprocessingCanvas" xmlns:mc="http://schemas.openxmlformats.org/markup-compatibility/2006" xmlns:o="urn:schemas-microsoft-com:office:office" xmlns:r="http://schemas.openxmlformats.org/officeDocument/2006/relationships" xmlns:m="http://schemas.openxmlformats.org/officeDocument/2006/math" xmlns:v="urn:schemas-microsoft-com:vml" xmlns:wp14="http://schemas.microsoft.com/office/word/2010/wordprocessingDrawing" xmlns:wp="http://schemas.openxmlformats.org/drawingml/2006/wordprocessingDrawing" xmlns:w10="urn:schemas-microsoft-com:office:word" xmlns:w="http://schemas.openxmlformats.org/wordprocessingml/2006/main" xmlns:w14="http://schemas.microsoft.com/office/word/2010/wordml" xmlns:w15="http://schemas.microsoft.com/office/word/2012/wordml" xmlns:wpg="http://schemas.microsoft.com/office/word/2010/wordprocessingGroup" xmlns:wpi="http://schemas.microsoft.com/office/word/2010/wordprocessingInk" xmlns:wne="http://schemas.microsoft.com/office/word/2006/wordml" xmlns:wps="http://schemas.microsoft.com/office/word/2010/wordprocessingShape" mc:Ignorable="w14 w15 wp14">
+  <w:endnote w:type="separator" w:id="-1">
+    <w:p>
+      <w:pPr>
+        <w:spacing w:after="0" w:line="240" w:lineRule="auto"/>
+      </w:pPr>
+      <w:r>
+        <w:separator/>
+      </w:r>
+    </w:p>
+  </w:endnote>
+  <w:endnote w:type="continuationSeparator" w:id="0">
+    <w:p>
+      <w:pPr>
+        <w:spacing w:after="0" w:line="240" w:lineRule="auto"/>
+      </w:pPr>
+      <w:r>
+        <w:continuationSeparator/>
+      </w:r>
+    </w:p>
+  </w:endnote>
+</w:endnotes>
+</file>
+
+<file path=word/footnotes.xml><?xml version="1.0" encoding="utf-8"?>
+<w:footnotes xmlns:wpc="http://schemas.microsoft.com/office/word/2010/wordprocessingCanvas" xmlns:mc="http://schemas.openxmlformats.org/markup-compatibility/2006" xmlns:o="urn:schemas-microsoft-com:office:office" xmlns:r="http://schemas.openxmlformats.org/officeDocument/2006/relationships" xmlns:m="http://schemas.openxmlformats.org/officeDocument/2006/math" xmlns:v="urn:schemas-microsoft-com:vml" xmlns:wp14="http://schemas.microsoft.com/office/word/2010/wordprocessingDrawing" xmlns:wp="http://schemas.openxmlformats.org/drawingml/2006/wordprocessingDrawing" xmlns:w10="urn:schemas-microsoft-com:office:word" xmlns:w="http://schemas.openxmlformats.org/wordprocessingml/2006/main" xmlns:w14="http://schemas.microsoft.com/office/word/2010/wordml" xmlns:w15="http://schemas.microsoft.com/office/word/2012/wordml" xmlns:wpg="http://schemas.microsoft.com/office/word/2010/wordprocessingGroup" xmlns:wpi="http://schemas.microsoft.com/office/word/2010/wordprocessingInk" xmlns:wne="http://schemas.microsoft.com/office/word/2006/wordml" xmlns:wps="http://schemas.microsoft.com/office/word/2010/wordprocessingShape" mc:Ignorable="w14 w15 wp14">
+  <w:footnote w:type="separator" w:id="-1">
+    <w:p>
+      <w:pPr>
+        <w:spacing w:after="0" w:line="240" w:lineRule="auto"/>
+      </w:pPr>
+      <w:r>
+        <w:separator/>
+      </w:r>
+    </w:p>
+  </w:footnote>
+  <w:footnote w:type="continuationSeparator" w:id="0">
+    <w:p>
+      <w:pPr>
+        <w:spacing w:after="0" w:line="240" w:lineRule="auto"/>
+      </w:pPr>
+      <w:r>
+        <w:continuationSeparator/>
+      </w:r>
+    </w:p>
+  </w:footnote>
+</w:footnotes>
 </file>
 
 <file path=word/numbering.xml><?xml version="1.0" encoding="utf-8"?>
@@ -1855,6 +2704,50 @@
       <w:szCs w:val="16"/>
     </w:rPr>
   </w:style>
+  <w:style w:type="paragraph" w:styleId="Header">
+    <w:name w:val="header"/>
+    <w:basedOn w:val="Normal"/>
+    <w:link w:val="HeaderChar"/>
+    <w:uiPriority w:val="99"/>
+    <w:unhideWhenUsed/>
+    <w:rsid w:val="00EC65C4"/>
+    <w:pPr>
+      <w:tabs>
+        <w:tab w:val="center" w:pos="4513"/>
+        <w:tab w:val="right" w:pos="9026"/>
+      </w:tabs>
+      <w:spacing w:after="0" w:line="240" w:lineRule="auto"/>
+    </w:pPr>
+  </w:style>
+  <w:style w:type="character" w:customStyle="1" w:styleId="HeaderChar">
+    <w:name w:val="Header Char"/>
+    <w:basedOn w:val="DefaultParagraphFont"/>
+    <w:link w:val="Header"/>
+    <w:uiPriority w:val="99"/>
+    <w:rsid w:val="00EC65C4"/>
+  </w:style>
+  <w:style w:type="paragraph" w:styleId="Footer">
+    <w:name w:val="footer"/>
+    <w:basedOn w:val="Normal"/>
+    <w:link w:val="FooterChar"/>
+    <w:uiPriority w:val="99"/>
+    <w:unhideWhenUsed/>
+    <w:rsid w:val="00EC65C4"/>
+    <w:pPr>
+      <w:tabs>
+        <w:tab w:val="center" w:pos="4513"/>
+        <w:tab w:val="right" w:pos="9026"/>
+      </w:tabs>
+      <w:spacing w:after="0" w:line="240" w:lineRule="auto"/>
+    </w:pPr>
+  </w:style>
+  <w:style w:type="character" w:customStyle="1" w:styleId="FooterChar">
+    <w:name w:val="Footer Char"/>
+    <w:basedOn w:val="DefaultParagraphFont"/>
+    <w:link w:val="Footer"/>
+    <w:uiPriority w:val="99"/>
+    <w:rsid w:val="00EC65C4"/>
+  </w:style>
 </w:styles>
 </file>
 

</xml_diff>

<commit_message>
Finished off Analysis, minor additions to developments
</commit_message>
<xml_diff>
--- a/Analysis of Problem.docx
+++ b/Analysis of Problem.docx
@@ -63,7 +63,13 @@
         <w:jc w:val="both"/>
       </w:pPr>
       <w:r>
-        <w:t>I did a survey in the AS Physics class, asking questions on what they would want from the revision tool. The most popular features were that there would be a mixture of different types of questions, which means I would need to provide a mark scheme for the user to mark their own work on long answer questions. They also preferred the questions to come from past papers, which means the inclusion of a database with all the questions on.</w:t>
+        <w:t>I did a survey in the AS Physics class, asking questions on what they would want from the revision tool. The most popular features were that there would be a mixture of differen</w:t>
+      </w:r>
+      <w:r>
+        <w:t>t types of questions, however, there is no way that the program would be able to mark a worded question, as there are many ways of phrasing things. Therefore I will only be using multiple choice and calculation questions.</w:t>
+      </w:r>
+      <w:r>
+        <w:t xml:space="preserve"> They also preferred the questions to come from past papers, which means the inclusion of a database with all the questions on.</w:t>
       </w:r>
       <w:r>
         <w:t xml:space="preserve"> The students also were very keen on having a form of feedback, so as well as showing their scores, I could include a database that updates every time the student uses the software with their scores, so they can access it and track their progress.</w:t>
@@ -127,10 +133,12 @@
         <w:t xml:space="preserve">Mixtures of multiple choice and </w:t>
       </w:r>
       <w:r>
-        <w:t>1 word</w:t>
-      </w:r>
-      <w:r>
-        <w:t xml:space="preserve"> answer questions.</w:t>
+        <w:t>calculation</w:t>
+      </w:r>
+      <w:bookmarkStart w:id="0" w:name="_GoBack"/>
+      <w:bookmarkEnd w:id="0"/>
+      <w:r>
+        <w:t xml:space="preserve"> questions.</w:t>
       </w:r>
     </w:p>
     <w:p>
@@ -1620,7 +1628,7 @@
           </mc:Choice>
           <mc:Fallback>
             <w:pict>
-              <v:line w14:anchorId="4F2142F8" id="Straight Connector 23" o:spid="_x0000_s1026" style="position:absolute;z-index:251633152;visibility:visible;mso-wrap-style:square;mso-wrap-distance-left:9pt;mso-wrap-distance-top:0;mso-wrap-distance-right:9pt;mso-wrap-distance-bottom:0;mso-position-horizontal:absolute;mso-position-horizontal-relative:text;mso-position-vertical:absolute;mso-position-vertical-relative:text" from="163.3pt,7.2pt" to="275.1pt,8.25pt" o:gfxdata="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" strokecolor="#5b9bd5 [3204]" strokeweight=".5pt">
+              <v:line w14:anchorId="159ED43A" id="Straight Connector 23" o:spid="_x0000_s1026" style="position:absolute;z-index:251633152;visibility:visible;mso-wrap-style:square;mso-wrap-distance-left:9pt;mso-wrap-distance-top:0;mso-wrap-distance-right:9pt;mso-wrap-distance-bottom:0;mso-position-horizontal:absolute;mso-position-horizontal-relative:text;mso-position-vertical:absolute;mso-position-vertical-relative:text" from="163.3pt,7.2pt" to="275.1pt,8.25pt" o:gfxdata="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" strokecolor="#5b9bd5 [3204]" strokeweight=".5pt">
                 <v:stroke joinstyle="miter"/>
               </v:line>
             </w:pict>
@@ -1692,7 +1700,7 @@
           </mc:Choice>
           <mc:Fallback>
             <w:pict>
-              <v:line w14:anchorId="7836029C" id="Straight Connector 35" o:spid="_x0000_s1026" style="position:absolute;flip:x;z-index:251697152;visibility:visible;mso-wrap-style:square;mso-wrap-distance-left:9pt;mso-wrap-distance-top:0;mso-wrap-distance-right:9pt;mso-wrap-distance-bottom:0;mso-position-horizontal:absolute;mso-position-horizontal-relative:text;mso-position-vertical:absolute;mso-position-vertical-relative:text" from="263.3pt,15.45pt" to="276.2pt,25.1pt" o:gfxdata="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" strokecolor="#5b9bd5 [3204]" strokeweight=".5pt">
+              <v:line w14:anchorId="192222C7" id="Straight Connector 35" o:spid="_x0000_s1026" style="position:absolute;flip:x;z-index:251697152;visibility:visible;mso-wrap-style:square;mso-wrap-distance-left:9pt;mso-wrap-distance-top:0;mso-wrap-distance-right:9pt;mso-wrap-distance-bottom:0;mso-position-horizontal:absolute;mso-position-horizontal-relative:text;mso-position-vertical:absolute;mso-position-vertical-relative:text" from="263.3pt,15.45pt" to="276.2pt,25.1pt" o:gfxdata="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" strokecolor="#5b9bd5 [3204]" strokeweight=".5pt">
                 <v:stroke joinstyle="miter"/>
               </v:line>
             </w:pict>
@@ -1960,7 +1968,7 @@
           </mc:Choice>
           <mc:Fallback>
             <w:pict>
-              <v:line w14:anchorId="247916C6" id="Straight Connector 36" o:spid="_x0000_s1026" style="position:absolute;z-index:251698176;visibility:visible;mso-wrap-style:square;mso-wrap-distance-left:9pt;mso-wrap-distance-top:0;mso-wrap-distance-right:9pt;mso-wrap-distance-bottom:0;mso-position-horizontal:absolute;mso-position-horizontal-relative:text;mso-position-vertical:absolute;mso-position-vertical-relative:text" from="264.35pt,3.7pt" to="276.15pt,10.15pt" o:gfxdata="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" strokecolor="#5b9bd5 [3204]" strokeweight=".5pt">
+              <v:line w14:anchorId="61BE04B0" id="Straight Connector 36" o:spid="_x0000_s1026" style="position:absolute;z-index:251698176;visibility:visible;mso-wrap-style:square;mso-wrap-distance-left:9pt;mso-wrap-distance-top:0;mso-wrap-distance-right:9pt;mso-wrap-distance-bottom:0;mso-position-horizontal:absolute;mso-position-horizontal-relative:text;mso-position-vertical:absolute;mso-position-vertical-relative:text" from="264.35pt,3.7pt" to="276.15pt,10.15pt" o:gfxdata="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" strokecolor="#5b9bd5 [3204]" strokeweight=".5pt">
                 <v:stroke joinstyle="miter"/>
               </v:line>
             </w:pict>
@@ -2024,7 +2032,7 @@
           </mc:Choice>
           <mc:Fallback>
             <w:pict>
-              <v:line w14:anchorId="205CFE83" id="Straight Connector 34" o:spid="_x0000_s1026" style="position:absolute;z-index:251700736;visibility:visible;mso-wrap-style:square;mso-wrap-distance-left:9pt;mso-wrap-distance-top:0;mso-wrap-distance-right:9pt;mso-wrap-distance-bottom:0;mso-position-horizontal:absolute;mso-position-horizontal-relative:text;mso-position-vertical:absolute;mso-position-vertical-relative:text" from="163.5pt,1.7pt" to="275.3pt,2.75pt" o:gfxdata="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" strokecolor="#5b9bd5 [3204]" strokeweight=".5pt">
+              <v:line w14:anchorId="6E96C04B" id="Straight Connector 34" o:spid="_x0000_s1026" style="position:absolute;z-index:251700736;visibility:visible;mso-wrap-style:square;mso-wrap-distance-left:9pt;mso-wrap-distance-top:0;mso-wrap-distance-right:9pt;mso-wrap-distance-bottom:0;mso-position-horizontal:absolute;mso-position-horizontal-relative:text;mso-position-vertical:absolute;mso-position-vertical-relative:text" from="163.5pt,1.7pt" to="275.3pt,2.75pt" o:gfxdata="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" strokecolor="#5b9bd5 [3204]" strokeweight=".5pt">
                 <v:stroke joinstyle="miter"/>
               </v:line>
             </w:pict>
@@ -2046,8 +2054,6 @@
       <w:r>
         <w:t>, especially with a feedback element. This project is definitely feasible, and I can see it being a well-used tool for future AS Students. It also has the potential to be expanded for other subjects, such as A2 Physics and other exam based courses.</w:t>
       </w:r>
-      <w:bookmarkStart w:id="0" w:name="_GoBack"/>
-      <w:bookmarkEnd w:id="0"/>
     </w:p>
     <w:p/>
     <w:p/>

</xml_diff>